<commit_message>
Starting part 4 now
</commit_message>
<xml_diff>
--- a/Lab3/Grupo8/Part4_Concatenative_Synthesis/Parte4.docx
+++ b/Lab3/Grupo8/Part4_Concatenative_Synthesis/Parte4.docx
@@ -193,18 +193,21 @@
               <w:jc w:val="center"/>
             </w:pPr>
             <w:r>
-              <w:t>01</w:t>
-            </w:r>
-          </w:p>
-        </w:tc>
-        <w:tc>
-          <w:tcPr>
-            <w:tcW w:w="3005" w:type="dxa"/>
-          </w:tcPr>
-          <w:p>
-            <w:pPr>
-              <w:jc w:val="center"/>
-            </w:pPr>
+              <w:t>00</w:t>
+            </w:r>
+          </w:p>
+        </w:tc>
+        <w:tc>
+          <w:tcPr>
+            <w:tcW w:w="3005" w:type="dxa"/>
+          </w:tcPr>
+          <w:p>
+            <w:pPr>
+              <w:jc w:val="center"/>
+            </w:pPr>
+            <w:r>
+              <w:t>Intensivamente</w:t>
+            </w:r>
           </w:p>
         </w:tc>
         <w:tc>
@@ -215,6 +218,18 @@
             <w:pPr>
               <w:jc w:val="center"/>
             </w:pPr>
+            <w:r>
+              <w:t>i~t</w:t>
+            </w:r>
+            <w:r>
+              <w:t>%e~s6m</w:t>
+            </w:r>
+            <w:r>
+              <w:t>”</w:t>
+            </w:r>
+            <w:r>
+              <w:t>e~t@</w:t>
+            </w:r>
           </w:p>
         </w:tc>
       </w:tr>
@@ -228,18 +243,21 @@
               <w:jc w:val="center"/>
             </w:pPr>
             <w:r>
-              <w:t>02</w:t>
-            </w:r>
-          </w:p>
-        </w:tc>
-        <w:tc>
-          <w:tcPr>
-            <w:tcW w:w="3005" w:type="dxa"/>
-          </w:tcPr>
-          <w:p>
-            <w:pPr>
-              <w:jc w:val="center"/>
-            </w:pPr>
+              <w:t>01</w:t>
+            </w:r>
+          </w:p>
+        </w:tc>
+        <w:tc>
+          <w:tcPr>
+            <w:tcW w:w="3005" w:type="dxa"/>
+          </w:tcPr>
+          <w:p>
+            <w:pPr>
+              <w:jc w:val="center"/>
+            </w:pPr>
+            <w:r>
+              <w:t>Motivo</w:t>
+            </w:r>
           </w:p>
         </w:tc>
         <w:tc>
@@ -250,6 +268,15 @@
             <w:pPr>
               <w:jc w:val="center"/>
             </w:pPr>
+            <w:r>
+              <w:t>mut</w:t>
+            </w:r>
+            <w:r>
+              <w:t>”</w:t>
+            </w:r>
+            <w:r>
+              <w:t>ivu</w:t>
+            </w:r>
           </w:p>
         </w:tc>
       </w:tr>
@@ -263,18 +290,21 @@
               <w:jc w:val="center"/>
             </w:pPr>
             <w:r>
-              <w:t>03</w:t>
-            </w:r>
-          </w:p>
-        </w:tc>
-        <w:tc>
-          <w:tcPr>
-            <w:tcW w:w="3005" w:type="dxa"/>
-          </w:tcPr>
-          <w:p>
-            <w:pPr>
-              <w:jc w:val="center"/>
-            </w:pPr>
+              <w:t>02</w:t>
+            </w:r>
+          </w:p>
+        </w:tc>
+        <w:tc>
+          <w:tcPr>
+            <w:tcW w:w="3005" w:type="dxa"/>
+          </w:tcPr>
+          <w:p>
+            <w:pPr>
+              <w:jc w:val="center"/>
+            </w:pPr>
+            <w:r>
+              <w:t>Explicar</w:t>
+            </w:r>
           </w:p>
         </w:tc>
         <w:tc>
@@ -285,6 +315,15 @@
             <w:pPr>
               <w:jc w:val="center"/>
             </w:pPr>
+            <w:r>
+              <w:t>6jSplik</w:t>
+            </w:r>
+            <w:r>
+              <w:t>”</w:t>
+            </w:r>
+            <w:r>
+              <w:t>ar@</w:t>
+            </w:r>
           </w:p>
         </w:tc>
       </w:tr>
@@ -298,18 +337,21 @@
               <w:jc w:val="center"/>
             </w:pPr>
             <w:r>
-              <w:t>04</w:t>
-            </w:r>
-          </w:p>
-        </w:tc>
-        <w:tc>
-          <w:tcPr>
-            <w:tcW w:w="3005" w:type="dxa"/>
-          </w:tcPr>
-          <w:p>
-            <w:pPr>
-              <w:jc w:val="center"/>
-            </w:pPr>
+              <w:t>03</w:t>
+            </w:r>
+          </w:p>
+        </w:tc>
+        <w:tc>
+          <w:tcPr>
+            <w:tcW w:w="3005" w:type="dxa"/>
+          </w:tcPr>
+          <w:p>
+            <w:pPr>
+              <w:jc w:val="center"/>
+            </w:pPr>
+            <w:r>
+              <w:t>Capacidade</w:t>
+            </w:r>
           </w:p>
         </w:tc>
         <w:tc>
@@ -320,6 +362,15 @@
             <w:pPr>
               <w:jc w:val="center"/>
             </w:pPr>
+            <w:r>
+              <w:t>k6p6sid</w:t>
+            </w:r>
+            <w:r>
+              <w:t>”</w:t>
+            </w:r>
+            <w:r>
+              <w:t>ad@</w:t>
+            </w:r>
           </w:p>
         </w:tc>
       </w:tr>
@@ -333,18 +384,21 @@
               <w:jc w:val="center"/>
             </w:pPr>
             <w:r>
-              <w:t>05</w:t>
-            </w:r>
-          </w:p>
-        </w:tc>
-        <w:tc>
-          <w:tcPr>
-            <w:tcW w:w="3005" w:type="dxa"/>
-          </w:tcPr>
-          <w:p>
-            <w:pPr>
-              <w:jc w:val="center"/>
-            </w:pPr>
+              <w:t>04</w:t>
+            </w:r>
+          </w:p>
+        </w:tc>
+        <w:tc>
+          <w:tcPr>
+            <w:tcW w:w="3005" w:type="dxa"/>
+          </w:tcPr>
+          <w:p>
+            <w:pPr>
+              <w:jc w:val="center"/>
+            </w:pPr>
+            <w:r>
+              <w:t>Turismo</w:t>
+            </w:r>
           </w:p>
         </w:tc>
         <w:tc>
@@ -355,6 +409,18 @@
             <w:pPr>
               <w:jc w:val="center"/>
             </w:pPr>
+            <w:r>
+              <w:t>t</w:t>
+            </w:r>
+            <w:r>
+              <w:t>ur</w:t>
+            </w:r>
+            <w:r>
+              <w:t>”</w:t>
+            </w:r>
+            <w:r>
+              <w:t>iSmu</w:t>
+            </w:r>
           </w:p>
         </w:tc>
       </w:tr>
@@ -368,18 +434,27 @@
               <w:jc w:val="center"/>
             </w:pPr>
             <w:r>
-              <w:t>06</w:t>
-            </w:r>
-          </w:p>
-        </w:tc>
-        <w:tc>
-          <w:tcPr>
-            <w:tcW w:w="3005" w:type="dxa"/>
-          </w:tcPr>
-          <w:p>
-            <w:pPr>
-              <w:jc w:val="center"/>
-            </w:pPr>
+              <w:t>05</w:t>
+            </w:r>
+          </w:p>
+        </w:tc>
+        <w:tc>
+          <w:tcPr>
+            <w:tcW w:w="3005" w:type="dxa"/>
+          </w:tcPr>
+          <w:p>
+            <w:pPr>
+              <w:jc w:val="center"/>
+            </w:pPr>
+            <w:r>
+              <w:t>Reprodu</w:t>
+            </w:r>
+            <w:r>
+              <w:t>çã</w:t>
+            </w:r>
+            <w:r>
+              <w:t>o</w:t>
+            </w:r>
           </w:p>
         </w:tc>
         <w:tc>
@@ -390,6 +465,15 @@
             <w:pPr>
               <w:jc w:val="center"/>
             </w:pPr>
+            <w:r>
+              <w:t>R@prudus</w:t>
+            </w:r>
+            <w:r>
+              <w:t>”</w:t>
+            </w:r>
+            <w:r>
+              <w:t>6~w~</w:t>
+            </w:r>
           </w:p>
         </w:tc>
       </w:tr>
@@ -403,18 +487,27 @@
               <w:jc w:val="center"/>
             </w:pPr>
             <w:r>
-              <w:t>07</w:t>
-            </w:r>
-          </w:p>
-        </w:tc>
-        <w:tc>
-          <w:tcPr>
-            <w:tcW w:w="3005" w:type="dxa"/>
-          </w:tcPr>
-          <w:p>
-            <w:pPr>
-              <w:jc w:val="center"/>
-            </w:pPr>
+              <w:t>06</w:t>
+            </w:r>
+          </w:p>
+        </w:tc>
+        <w:tc>
+          <w:tcPr>
+            <w:tcW w:w="3005" w:type="dxa"/>
+          </w:tcPr>
+          <w:p>
+            <w:pPr>
+              <w:jc w:val="center"/>
+            </w:pPr>
+            <w:r>
+              <w:t>Ma</w:t>
+            </w:r>
+            <w:r>
+              <w:t>ç</w:t>
+            </w:r>
+            <w:r>
+              <w:t>ador</w:t>
+            </w:r>
           </w:p>
         </w:tc>
         <w:tc>
@@ -425,6 +518,15 @@
             <w:pPr>
               <w:jc w:val="center"/>
             </w:pPr>
+            <w:r>
+              <w:t>m6s6d</w:t>
+            </w:r>
+            <w:r>
+              <w:t>”</w:t>
+            </w:r>
+            <w:r>
+              <w:t>or@</w:t>
+            </w:r>
           </w:p>
         </w:tc>
       </w:tr>
@@ -438,18 +540,21 @@
               <w:jc w:val="center"/>
             </w:pPr>
             <w:r>
-              <w:t>08</w:t>
-            </w:r>
-          </w:p>
-        </w:tc>
-        <w:tc>
-          <w:tcPr>
-            <w:tcW w:w="3005" w:type="dxa"/>
-          </w:tcPr>
-          <w:p>
-            <w:pPr>
-              <w:jc w:val="center"/>
-            </w:pPr>
+              <w:t>07</w:t>
+            </w:r>
+          </w:p>
+        </w:tc>
+        <w:tc>
+          <w:tcPr>
+            <w:tcW w:w="3005" w:type="dxa"/>
+          </w:tcPr>
+          <w:p>
+            <w:pPr>
+              <w:jc w:val="center"/>
+            </w:pPr>
+            <w:r>
+              <w:t>Compensado</w:t>
+            </w:r>
           </w:p>
         </w:tc>
         <w:tc>
@@ -460,6 +565,24 @@
             <w:pPr>
               <w:jc w:val="center"/>
             </w:pPr>
+            <w:r>
+              <w:t>ko~</w:t>
+            </w:r>
+            <w:r>
+              <w:t>pe</w:t>
+            </w:r>
+            <w:r>
+              <w:t>~s</w:t>
+            </w:r>
+            <w:r>
+              <w:t>”</w:t>
+            </w:r>
+            <w:r>
+              <w:t>a</w:t>
+            </w:r>
+            <w:r>
+              <w:t>du</w:t>
+            </w:r>
           </w:p>
         </w:tc>
       </w:tr>
@@ -473,6 +596,59 @@
               <w:jc w:val="center"/>
             </w:pPr>
             <w:r>
+              <w:t>08</w:t>
+            </w:r>
+          </w:p>
+        </w:tc>
+        <w:tc>
+          <w:tcPr>
+            <w:tcW w:w="3005" w:type="dxa"/>
+          </w:tcPr>
+          <w:p>
+            <w:pPr>
+              <w:jc w:val="center"/>
+            </w:pPr>
+            <w:r>
+              <w:t>Apurad</w:t>
+            </w:r>
+            <w:r>
+              <w:t>í</w:t>
+            </w:r>
+            <w:r>
+              <w:t>ssimo</w:t>
+            </w:r>
+          </w:p>
+        </w:tc>
+        <w:tc>
+          <w:tcPr>
+            <w:tcW w:w="3006" w:type="dxa"/>
+          </w:tcPr>
+          <w:p>
+            <w:pPr>
+              <w:jc w:val="center"/>
+            </w:pPr>
+            <w:r>
+              <w:t>6pur6d</w:t>
+            </w:r>
+            <w:r>
+              <w:t>”</w:t>
+            </w:r>
+            <w:r>
+              <w:t>isimu</w:t>
+            </w:r>
+          </w:p>
+        </w:tc>
+      </w:tr>
+      <w:tr>
+        <w:tc>
+          <w:tcPr>
+            <w:tcW w:w="3005" w:type="dxa"/>
+          </w:tcPr>
+          <w:p>
+            <w:pPr>
+              <w:jc w:val="center"/>
+            </w:pPr>
+            <w:r>
               <w:t>09</w:t>
             </w:r>
           </w:p>
@@ -485,6 +661,9 @@
             <w:pPr>
               <w:jc w:val="center"/>
             </w:pPr>
+            <w:r>
+              <w:t>Descontou</w:t>
+            </w:r>
           </w:p>
         </w:tc>
         <w:tc>
@@ -495,6 +674,24 @@
             <w:pPr>
               <w:jc w:val="center"/>
             </w:pPr>
+            <w:r>
+              <w:t>d@Sk</w:t>
+            </w:r>
+            <w:r>
+              <w:t>o</w:t>
+            </w:r>
+            <w:r>
+              <w:t>~</w:t>
+            </w:r>
+            <w:r>
+              <w:t>t</w:t>
+            </w:r>
+            <w:r>
+              <w:t>”</w:t>
+            </w:r>
+            <w:r>
+              <w:t>o</w:t>
+            </w:r>
           </w:p>
         </w:tc>
       </w:tr>
@@ -526,21 +723,21 @@
               <w:jc w:val="center"/>
             </w:pPr>
             <w:r>
-              <w:t>Palavra Sintetizada</w:t>
-            </w:r>
-            <w:r>
-              <w:t xml:space="preserve"> #</w:t>
-            </w:r>
-          </w:p>
-        </w:tc>
-        <w:tc>
-          <w:tcPr>
-            <w:tcW w:w="3005" w:type="dxa"/>
-          </w:tcPr>
-          <w:p>
-            <w:pPr>
-              <w:jc w:val="center"/>
-            </w:pPr>
+              <w:t>Palavra Sintetizada #</w:t>
+            </w:r>
+          </w:p>
+        </w:tc>
+        <w:tc>
+          <w:tcPr>
+            <w:tcW w:w="3005" w:type="dxa"/>
+          </w:tcPr>
+          <w:p>
+            <w:pPr>
+              <w:jc w:val="center"/>
+            </w:pPr>
+            <w:r>
+              <w:t>Palavra Escolhida</w:t>
+            </w:r>
           </w:p>
         </w:tc>
         <w:tc>
@@ -551,6 +748,21 @@
             <w:pPr>
               <w:jc w:val="center"/>
             </w:pPr>
+            <w:r>
+              <w:t>Transcri</w:t>
+            </w:r>
+            <w:r>
+              <w:t>çã</w:t>
+            </w:r>
+            <w:r>
+              <w:t>o Fon</w:t>
+            </w:r>
+            <w:r>
+              <w:t>é</w:t>
+            </w:r>
+            <w:r>
+              <w:t>tica</w:t>
+            </w:r>
           </w:p>
         </w:tc>
       </w:tr>
@@ -564,7 +776,7 @@
               <w:jc w:val="center"/>
             </w:pPr>
             <w:r>
-              <w:t>01</w:t>
+              <w:t>00</w:t>
             </w:r>
           </w:p>
         </w:tc>
@@ -589,6 +801,15 @@
             <w:pPr>
               <w:jc w:val="center"/>
             </w:pPr>
+            <w:r>
+              <w:t>k6p6sit</w:t>
+            </w:r>
+            <w:r>
+              <w:t>”</w:t>
+            </w:r>
+            <w:r>
+              <w:t>ivu</w:t>
+            </w:r>
           </w:p>
         </w:tc>
       </w:tr>
@@ -602,7 +823,7 @@
               <w:jc w:val="center"/>
             </w:pPr>
             <w:r>
-              <w:t>02</w:t>
+              <w:t>01</w:t>
             </w:r>
           </w:p>
         </w:tc>
@@ -630,6 +851,15 @@
             <w:pPr>
               <w:jc w:val="center"/>
             </w:pPr>
+            <w:r>
+              <w:t>ko~pl</w:t>
+            </w:r>
+            <w:r>
+              <w:t>”</w:t>
+            </w:r>
+            <w:r>
+              <w:t>ikar@</w:t>
+            </w:r>
           </w:p>
         </w:tc>
       </w:tr>
@@ -643,7 +873,7 @@
               <w:jc w:val="center"/>
             </w:pPr>
             <w:r>
-              <w:t>03</w:t>
+              <w:t>02</w:t>
             </w:r>
           </w:p>
         </w:tc>
@@ -668,6 +898,15 @@
             <w:pPr>
               <w:jc w:val="center"/>
             </w:pPr>
+            <w:r>
+              <w:t>t</w:t>
+            </w:r>
+            <w:r>
+              <w:t>”</w:t>
+            </w:r>
+            <w:r>
+              <w:t>urm6</w:t>
+            </w:r>
           </w:p>
         </w:tc>
       </w:tr>
@@ -681,7 +920,7 @@
               <w:jc w:val="center"/>
             </w:pPr>
             <w:r>
-              <w:t>04</w:t>
+              <w:t>03</w:t>
             </w:r>
           </w:p>
         </w:tc>
@@ -706,6 +945,15 @@
             <w:pPr>
               <w:jc w:val="center"/>
             </w:pPr>
+            <w:r>
+              <w:t>6pur</w:t>
+            </w:r>
+            <w:r>
+              <w:t>”</w:t>
+            </w:r>
+            <w:r>
+              <w:t>adu</w:t>
+            </w:r>
           </w:p>
         </w:tc>
       </w:tr>
@@ -719,7 +967,7 @@
               <w:jc w:val="center"/>
             </w:pPr>
             <w:r>
-              <w:t>05</w:t>
+              <w:t>04</w:t>
             </w:r>
           </w:p>
         </w:tc>
@@ -744,6 +992,15 @@
             <w:pPr>
               <w:jc w:val="center"/>
             </w:pPr>
+            <w:r>
+              <w:t>R@prudut</w:t>
+            </w:r>
+            <w:r>
+              <w:t>”</w:t>
+            </w:r>
+            <w:r>
+              <w:t>ivu</w:t>
+            </w:r>
           </w:p>
         </w:tc>
       </w:tr>
@@ -757,39 +1014,48 @@
               <w:jc w:val="center"/>
             </w:pPr>
             <w:r>
-              <w:t>06</w:t>
+              <w:t>05</w:t>
+            </w:r>
+          </w:p>
+        </w:tc>
+        <w:tc>
+          <w:tcPr>
+            <w:tcW w:w="3005" w:type="dxa"/>
+          </w:tcPr>
+          <w:p>
+            <w:pPr>
+              <w:jc w:val="center"/>
+            </w:pPr>
+            <w:r>
+              <w:t>Voca</w:t>
+            </w:r>
+            <w:r>
+              <w:t>çã</w:t>
+            </w:r>
+            <w:r>
+              <w:t>o</w:t>
+            </w:r>
+          </w:p>
+        </w:tc>
+        <w:tc>
+          <w:tcPr>
+            <w:tcW w:w="3006" w:type="dxa"/>
+          </w:tcPr>
+          <w:p>
+            <w:pPr>
+              <w:jc w:val="center"/>
+            </w:pPr>
+            <w:r>
+              <w:t>vuc6s</w:t>
+            </w:r>
+            <w:r>
+              <w:t>”</w:t>
             </w:r>
             <w:bookmarkStart w:id="1" w:name="_GoBack"/>
             <w:bookmarkEnd w:id="1"/>
-          </w:p>
-        </w:tc>
-        <w:tc>
-          <w:tcPr>
-            <w:tcW w:w="3005" w:type="dxa"/>
-          </w:tcPr>
-          <w:p>
-            <w:pPr>
-              <w:jc w:val="center"/>
-            </w:pPr>
-            <w:r>
-              <w:t>Voca</w:t>
-            </w:r>
-            <w:r>
-              <w:t>çã</w:t>
-            </w:r>
-            <w:r>
-              <w:t>o</w:t>
-            </w:r>
-          </w:p>
-        </w:tc>
-        <w:tc>
-          <w:tcPr>
-            <w:tcW w:w="3006" w:type="dxa"/>
-          </w:tcPr>
-          <w:p>
-            <w:pPr>
-              <w:jc w:val="center"/>
-            </w:pPr>
+            <w:r>
+              <w:t>6~w~</w:t>
+            </w:r>
           </w:p>
         </w:tc>
       </w:tr>
@@ -1085,7 +1351,7 @@
         <v:path o:extrusionok="f" gradientshapeok="t" o:connecttype="rect"/>
         <o:lock v:ext="edit" aspectratio="t"/>
       </v:shapetype>
-      <v:shape id="_x0000_i1063" type="#_x0000_t75" style="width:11.25pt;height:11.25pt" o:bullet="t">
+      <v:shape id="_x0000_i1046" type="#_x0000_t75" style="width:11.25pt;height:11.25pt" o:bullet="t">
         <v:imagedata r:id="rId1" o:title="msoB2CC"/>
       </v:shape>
     </w:pict>

</xml_diff>